<commit_message>
Update solution template guide
Performance and replication options
</commit_message>
<xml_diff>
--- a/Aerospace/Predictive Maintenance/Technical Deployment Guide/Deployment Guide.docx
+++ b/Aerospace/Predictive Maintenance/Technical Deployment Guide/Deployment Guide.docx
@@ -1,6 +1,6 @@
 
 <file path=word/document.xml><?xml version="1.0" encoding="utf-8"?>
-<w:document xmlns:wpc="http://schemas.microsoft.com/office/word/2010/wordprocessingCanvas" xmlns:cx="http://schemas.microsoft.com/office/drawing/2014/chartex" xmlns:cx1="http://schemas.microsoft.com/office/drawing/2015/9/8/chartex" xmlns:mc="http://schemas.openxmlformats.org/markup-compatibility/2006" xmlns:o="urn:schemas-microsoft-com:office:office" xmlns:r="http://schemas.openxmlformats.org/officeDocument/2006/relationships" xmlns:m="http://schemas.openxmlformats.org/officeDocument/2006/math" xmlns:v="urn:schemas-microsoft-com:vml" xmlns:wp14="http://schemas.microsoft.com/office/word/2010/wordprocessingDrawing" xmlns:wp="http://schemas.openxmlformats.org/drawingml/2006/wordprocessingDrawing" xmlns:w10="urn:schemas-microsoft-com:office:word" xmlns:w="http://schemas.openxmlformats.org/wordprocessingml/2006/main" xmlns:w14="http://schemas.microsoft.com/office/word/2010/wordml" xmlns:w15="http://schemas.microsoft.com/office/word/2012/wordml" xmlns:w16se="http://schemas.microsoft.com/office/word/2015/wordml/symex" xmlns:wpg="http://schemas.microsoft.com/office/word/2010/wordprocessingGroup" xmlns:wpi="http://schemas.microsoft.com/office/word/2010/wordprocessingInk" xmlns:wne="http://schemas.microsoft.com/office/word/2006/wordml" xmlns:wps="http://schemas.microsoft.com/office/word/2010/wordprocessingShape" mc:Ignorable="w14 w15 w16se wp14">
+<w:document xmlns:wpc="http://schemas.microsoft.com/office/word/2010/wordprocessingCanvas" xmlns:cx="http://schemas.microsoft.com/office/drawing/2014/chartex" xmlns:cx1="http://schemas.microsoft.com/office/drawing/2015/9/8/chartex" xmlns:cx2="http://schemas.microsoft.com/office/drawing/2015/10/21/chartex" xmlns:mc="http://schemas.openxmlformats.org/markup-compatibility/2006" xmlns:o="urn:schemas-microsoft-com:office:office" xmlns:r="http://schemas.openxmlformats.org/officeDocument/2006/relationships" xmlns:m="http://schemas.openxmlformats.org/officeDocument/2006/math" xmlns:v="urn:schemas-microsoft-com:vml" xmlns:wp14="http://schemas.microsoft.com/office/word/2010/wordprocessingDrawing" xmlns:wp="http://schemas.openxmlformats.org/drawingml/2006/wordprocessingDrawing" xmlns:w10="urn:schemas-microsoft-com:office:word" xmlns:w="http://schemas.openxmlformats.org/wordprocessingml/2006/main" xmlns:w14="http://schemas.microsoft.com/office/word/2010/wordml" xmlns:w15="http://schemas.microsoft.com/office/word/2012/wordml" xmlns:w16se="http://schemas.microsoft.com/office/word/2015/wordml/symex" xmlns:wpg="http://schemas.microsoft.com/office/word/2010/wordprocessingGroup" xmlns:wpi="http://schemas.microsoft.com/office/word/2010/wordprocessingInk" xmlns:wne="http://schemas.microsoft.com/office/word/2006/wordml" xmlns:wps="http://schemas.microsoft.com/office/word/2010/wordprocessingShape" mc:Ignorable="w14 w15 w16se wp14">
   <w:body>
     <w:p>
       <w:pPr>
@@ -77,7 +77,13 @@
       <w:r>
         <w:t>xxxx</w:t>
       </w:r>
-    </w:p>
+      <w:r>
+        <w:t>x</w:t>
+      </w:r>
+      <w:bookmarkStart w:id="0" w:name="_GoBack"/>
+      <w:bookmarkEnd w:id="0"/>
+    </w:p>
+    <w:p/>
     <w:p/>
     <w:p>
       <w:r>
@@ -1889,12 +1895,12 @@
       <w:pPr>
         <w:pStyle w:val="Heading1"/>
       </w:pPr>
-      <w:bookmarkStart w:id="0" w:name="_Toc446071773"/>
+      <w:bookmarkStart w:id="1" w:name="_Toc446071773"/>
       <w:r>
         <w:lastRenderedPageBreak/>
         <w:t>Abstract</w:t>
       </w:r>
-      <w:bookmarkEnd w:id="0"/>
+      <w:bookmarkEnd w:id="1"/>
     </w:p>
     <w:p>
       <w:r>
@@ -2021,11 +2027,11 @@
       <w:pPr>
         <w:pStyle w:val="Heading1"/>
       </w:pPr>
-      <w:bookmarkStart w:id="1" w:name="_Toc446071774"/>
+      <w:bookmarkStart w:id="2" w:name="_Toc446071774"/>
       <w:r>
         <w:t>Requirements</w:t>
       </w:r>
-      <w:bookmarkEnd w:id="1"/>
+      <w:bookmarkEnd w:id="2"/>
     </w:p>
     <w:p>
       <w:r>
@@ -2186,11 +2192,11 @@
       <w:pPr>
         <w:pStyle w:val="Heading1"/>
       </w:pPr>
-      <w:bookmarkStart w:id="2" w:name="_Toc446071775"/>
+      <w:bookmarkStart w:id="3" w:name="_Toc446071775"/>
       <w:r>
         <w:t>Architecture</w:t>
       </w:r>
-      <w:bookmarkEnd w:id="2"/>
+      <w:bookmarkEnd w:id="3"/>
     </w:p>
     <w:p>
       <w:r>
@@ -2281,11 +2287,11 @@
       <w:pPr>
         <w:pStyle w:val="Heading1"/>
       </w:pPr>
-      <w:bookmarkStart w:id="3" w:name="_Toc446071776"/>
+      <w:bookmarkStart w:id="4" w:name="_Toc446071776"/>
       <w:r>
         <w:t>Setup Steps</w:t>
       </w:r>
-      <w:bookmarkEnd w:id="3"/>
+      <w:bookmarkEnd w:id="4"/>
     </w:p>
     <w:p>
       <w:r>
@@ -2378,15 +2384,15 @@
           <w:numId w:val="4"/>
         </w:numPr>
       </w:pPr>
-      <w:bookmarkStart w:id="4" w:name="_Azure_Storage_Account"/>
-      <w:bookmarkStart w:id="5" w:name="_Create_Azure_Storage"/>
-      <w:bookmarkStart w:id="6" w:name="_Toc446071777"/>
-      <w:bookmarkEnd w:id="4"/>
+      <w:bookmarkStart w:id="5" w:name="_Azure_Storage_Account"/>
+      <w:bookmarkStart w:id="6" w:name="_Create_Azure_Storage"/>
+      <w:bookmarkStart w:id="7" w:name="_Toc446071777"/>
       <w:bookmarkEnd w:id="5"/>
+      <w:bookmarkEnd w:id="6"/>
       <w:r>
         <w:t>Create a new Azure Resource Group</w:t>
       </w:r>
-      <w:bookmarkEnd w:id="6"/>
+      <w:bookmarkEnd w:id="7"/>
     </w:p>
     <w:p>
       <w:pPr>
@@ -2500,13 +2506,13 @@
           <w:numId w:val="4"/>
         </w:numPr>
       </w:pPr>
-      <w:bookmarkStart w:id="7" w:name="_Azure_Storage_Account_1"/>
-      <w:bookmarkStart w:id="8" w:name="_Toc446071778"/>
-      <w:bookmarkEnd w:id="7"/>
+      <w:bookmarkStart w:id="8" w:name="_Azure_Storage_Account_1"/>
+      <w:bookmarkStart w:id="9" w:name="_Toc446071778"/>
+      <w:bookmarkEnd w:id="8"/>
       <w:r>
         <w:t>Azure Storage Account</w:t>
       </w:r>
-      <w:bookmarkEnd w:id="8"/>
+      <w:bookmarkEnd w:id="9"/>
     </w:p>
     <w:p>
       <w:r>
@@ -3069,13 +3075,13 @@
       <w:pPr>
         <w:pStyle w:val="Heading3"/>
       </w:pPr>
-      <w:bookmarkStart w:id="9" w:name="_Create_Azure_SQL"/>
-      <w:bookmarkStart w:id="10" w:name="_Toc446071779"/>
-      <w:bookmarkEnd w:id="9"/>
+      <w:bookmarkStart w:id="10" w:name="_Create_Azure_SQL"/>
+      <w:bookmarkStart w:id="11" w:name="_Toc446071779"/>
+      <w:bookmarkEnd w:id="10"/>
       <w:r>
         <w:t>Prepare the storage account</w:t>
       </w:r>
-      <w:bookmarkEnd w:id="10"/>
+      <w:bookmarkEnd w:id="11"/>
     </w:p>
     <w:p>
       <w:pPr>
@@ -3330,11 +3336,11 @@
           <w:numId w:val="4"/>
         </w:numPr>
       </w:pPr>
-      <w:bookmarkStart w:id="11" w:name="_Toc446071780"/>
+      <w:bookmarkStart w:id="12" w:name="_Toc446071780"/>
       <w:r>
         <w:t>Azure Event Hub</w:t>
       </w:r>
-      <w:bookmarkEnd w:id="11"/>
+      <w:bookmarkEnd w:id="12"/>
     </w:p>
     <w:p>
       <w:r>
@@ -4017,8 +4023,8 @@
       <w:pPr>
         <w:pStyle w:val="Heading3"/>
       </w:pPr>
-      <w:bookmarkStart w:id="12" w:name="_Check_Event_Hub"/>
-      <w:bookmarkEnd w:id="12"/>
+      <w:bookmarkStart w:id="13" w:name="_Check_Event_Hub"/>
+      <w:bookmarkEnd w:id="13"/>
       <w:r>
         <w:t>Check Event Hub</w:t>
       </w:r>
@@ -4143,11 +4149,11 @@
           <w:numId w:val="4"/>
         </w:numPr>
       </w:pPr>
-      <w:bookmarkStart w:id="13" w:name="_Toc446071781"/>
+      <w:bookmarkStart w:id="14" w:name="_Toc446071781"/>
       <w:r>
         <w:t>Azure Stream Analytics Jobs</w:t>
       </w:r>
-      <w:bookmarkEnd w:id="13"/>
+      <w:bookmarkEnd w:id="14"/>
     </w:p>
     <w:p>
       <w:r>
@@ -4811,12 +4817,7 @@
       </w:pPr>
       <w:r>
         <w:lastRenderedPageBreak/>
-        <w:t xml:space="preserve">Choose UTF8 for </w:t>
-      </w:r>
-      <w:bookmarkStart w:id="14" w:name="_GoBack"/>
-      <w:bookmarkEnd w:id="14"/>
-      <w:r>
-        <w:t>Encoding</w:t>
+        <w:t>Choose UTF8 for Encoding</w:t>
       </w:r>
     </w:p>
     <w:p>
@@ -10008,7 +10009,7 @@
 </file>
 
 <file path=word/numbering.xml><?xml version="1.0" encoding="utf-8"?>
-<w:numbering xmlns:wpc="http://schemas.microsoft.com/office/word/2010/wordprocessingCanvas" xmlns:cx="http://schemas.microsoft.com/office/drawing/2014/chartex" xmlns:cx1="http://schemas.microsoft.com/office/drawing/2015/9/8/chartex" xmlns:mc="http://schemas.openxmlformats.org/markup-compatibility/2006" xmlns:o="urn:schemas-microsoft-com:office:office" xmlns:r="http://schemas.openxmlformats.org/officeDocument/2006/relationships" xmlns:m="http://schemas.openxmlformats.org/officeDocument/2006/math" xmlns:v="urn:schemas-microsoft-com:vml" xmlns:wp14="http://schemas.microsoft.com/office/word/2010/wordprocessingDrawing" xmlns:wp="http://schemas.openxmlformats.org/drawingml/2006/wordprocessingDrawing" xmlns:w10="urn:schemas-microsoft-com:office:word" xmlns:w="http://schemas.openxmlformats.org/wordprocessingml/2006/main" xmlns:w14="http://schemas.microsoft.com/office/word/2010/wordml" xmlns:w15="http://schemas.microsoft.com/office/word/2012/wordml" xmlns:w16se="http://schemas.microsoft.com/office/word/2015/wordml/symex" xmlns:wpg="http://schemas.microsoft.com/office/word/2010/wordprocessingGroup" xmlns:wpi="http://schemas.microsoft.com/office/word/2010/wordprocessingInk" xmlns:wne="http://schemas.microsoft.com/office/word/2006/wordml" xmlns:wps="http://schemas.microsoft.com/office/word/2010/wordprocessingShape" mc:Ignorable="w14 w15 w16se wp14">
+<w:numbering xmlns:wpc="http://schemas.microsoft.com/office/word/2010/wordprocessingCanvas" xmlns:cx="http://schemas.microsoft.com/office/drawing/2014/chartex" xmlns:cx1="http://schemas.microsoft.com/office/drawing/2015/9/8/chartex" xmlns:cx2="http://schemas.microsoft.com/office/drawing/2015/10/21/chartex" xmlns:mc="http://schemas.openxmlformats.org/markup-compatibility/2006" xmlns:o="urn:schemas-microsoft-com:office:office" xmlns:r="http://schemas.openxmlformats.org/officeDocument/2006/relationships" xmlns:m="http://schemas.openxmlformats.org/officeDocument/2006/math" xmlns:v="urn:schemas-microsoft-com:vml" xmlns:wp14="http://schemas.microsoft.com/office/word/2010/wordprocessingDrawing" xmlns:wp="http://schemas.openxmlformats.org/drawingml/2006/wordprocessingDrawing" xmlns:w10="urn:schemas-microsoft-com:office:word" xmlns:w="http://schemas.openxmlformats.org/wordprocessingml/2006/main" xmlns:w14="http://schemas.microsoft.com/office/word/2010/wordml" xmlns:w15="http://schemas.microsoft.com/office/word/2012/wordml" xmlns:w16se="http://schemas.microsoft.com/office/word/2015/wordml/symex" xmlns:wpg="http://schemas.microsoft.com/office/word/2010/wordprocessingGroup" xmlns:wpi="http://schemas.microsoft.com/office/word/2010/wordprocessingInk" xmlns:wne="http://schemas.microsoft.com/office/word/2006/wordml" xmlns:wps="http://schemas.microsoft.com/office/word/2010/wordprocessingShape" mc:Ignorable="w14 w15 w16se wp14">
   <w:abstractNum w:abstractNumId="0" w15:restartNumberingAfterBreak="0">
     <w:nsid w:val="07BC72E9"/>
     <w:multiLevelType w:val="hybridMultilevel"/>
@@ -11535,7 +11536,7 @@
       </w:pPr>
     </w:pPrDefault>
   </w:docDefaults>
-  <w:latentStyles w:defLockedState="0" w:defUIPriority="99" w:defSemiHidden="0" w:defUnhideWhenUsed="0" w:defQFormat="0" w:count="371">
+  <w:latentStyles w:defLockedState="0" w:defUIPriority="99" w:defSemiHidden="0" w:defUnhideWhenUsed="0" w:defQFormat="0" w:count="372">
     <w:lsdException w:name="Normal" w:uiPriority="0" w:qFormat="1"/>
     <w:lsdException w:name="heading 1" w:uiPriority="9" w:qFormat="1"/>
     <w:lsdException w:name="heading 2" w:semiHidden="1" w:uiPriority="9" w:unhideWhenUsed="1" w:qFormat="1"/>
@@ -11641,7 +11642,6 @@
     <w:lsdException w:name="HTML Sample" w:semiHidden="1" w:unhideWhenUsed="1"/>
     <w:lsdException w:name="HTML Typewriter" w:semiHidden="1" w:unhideWhenUsed="1"/>
     <w:lsdException w:name="HTML Variable" w:semiHidden="1" w:unhideWhenUsed="1"/>
-    <w:lsdException w:name="Normal Table" w:semiHidden="1" w:unhideWhenUsed="1"/>
     <w:lsdException w:name="annotation subject" w:semiHidden="1" w:unhideWhenUsed="1"/>
     <w:lsdException w:name="No List" w:semiHidden="1" w:unhideWhenUsed="1"/>
     <w:lsdException w:name="Outline List 1" w:semiHidden="1" w:unhideWhenUsed="1"/>
@@ -11688,10 +11688,8 @@
     <w:lsdException w:name="Table Subtle 2" w:semiHidden="1" w:unhideWhenUsed="1"/>
     <w:lsdException w:name="Table Web 1" w:semiHidden="1" w:unhideWhenUsed="1"/>
     <w:lsdException w:name="Table Web 2" w:semiHidden="1" w:unhideWhenUsed="1"/>
-    <w:lsdException w:name="Table Web 3" w:semiHidden="1" w:unhideWhenUsed="1"/>
     <w:lsdException w:name="Balloon Text" w:semiHidden="1" w:unhideWhenUsed="1"/>
     <w:lsdException w:name="Table Grid" w:uiPriority="39"/>
-    <w:lsdException w:name="Table Theme" w:semiHidden="1" w:unhideWhenUsed="1"/>
     <w:lsdException w:name="Placeholder Text" w:semiHidden="1"/>
     <w:lsdException w:name="No Spacing" w:uiPriority="1" w:qFormat="1"/>
     <w:lsdException w:name="Light Shading" w:uiPriority="60"/>
@@ -11907,6 +11905,7 @@
     <w:lsdException w:name="List Table 5 Dark Accent 6" w:uiPriority="50"/>
     <w:lsdException w:name="List Table 6 Colorful Accent 6" w:uiPriority="51"/>
     <w:lsdException w:name="List Table 7 Colorful Accent 6" w:uiPriority="52"/>
+    <w:lsdException w:name="Mention" w:semiHidden="1" w:unhideWhenUsed="1"/>
   </w:latentStyles>
   <w:style w:type="paragraph" w:default="1" w:styleId="Normal">
     <w:name w:val="Normal"/>
@@ -12472,7 +12471,7 @@
 </file>
 
 <file path=customXml/itemProps1.xml><?xml version="1.0" encoding="utf-8"?>
-<ds:datastoreItem xmlns:ds="http://schemas.openxmlformats.org/officeDocument/2006/customXml" ds:itemID="{53CDA8EF-C8E8-4399-B915-73157AFE6BC5}">
+<ds:datastoreItem xmlns:ds="http://schemas.openxmlformats.org/officeDocument/2006/customXml" ds:itemID="{303C88FC-ACB1-4E74-8F98-FEF405E2F964}">
   <ds:schemaRefs>
     <ds:schemaRef ds:uri="http://schemas.openxmlformats.org/officeDocument/2006/bibliography"/>
   </ds:schemaRefs>

</xml_diff>